<commit_message>
Se añade estructura web a pdf
</commit_message>
<xml_diff>
--- a/Práctica 2 - Puntos 1 al 4.DOCX
+++ b/Práctica 2 - Puntos 1 al 4.DOCX
@@ -5,7 +5,9 @@
     <w:sdt>
       <w:sdtPr>
         <w:rPr>
+          <w:rFonts w:eastAsiaTheme="minorHAnsi"/>
           <w:color w:val="4472C4" w:themeColor="accent1"/>
+          <w:lang w:eastAsia="en-US"/>
         </w:rPr>
         <w:id w:val="-1268075116"/>
         <w:docPartObj>
@@ -15,9 +17,7 @@
       </w:sdtPr>
       <w:sdtEndPr>
         <w:rPr>
-          <w:rFonts w:eastAsiaTheme="minorHAnsi"/>
           <w:color w:val="auto"/>
-          <w:lang w:eastAsia="en-US"/>
         </w:rPr>
       </w:sdtEndPr>
       <w:sdtContent>
@@ -107,6 +107,7 @@
             <w:dataBinding w:prefixMappings="xmlns:ns0='http://purl.org/dc/elements/1.1/' xmlns:ns1='http://schemas.openxmlformats.org/package/2006/metadata/core-properties' " w:xpath="/ns1:coreProperties[1]/ns0:title[1]" w:storeItemID="{6C3C8BC8-F283-45AE-878A-BAB7291924A1}"/>
             <w:text/>
           </w:sdtPr>
+          <w:sdtEndPr/>
           <w:sdtContent>
             <w:p>
               <w:pPr>
@@ -154,6 +155,7 @@
             <w:dataBinding w:prefixMappings="xmlns:ns0='http://purl.org/dc/elements/1.1/' xmlns:ns1='http://schemas.openxmlformats.org/package/2006/metadata/core-properties' " w:xpath="/ns1:coreProperties[1]/ns0:subject[1]" w:storeItemID="{6C3C8BC8-F283-45AE-878A-BAB7291924A1}"/>
             <w:text/>
           </w:sdtPr>
+          <w:sdtEndPr/>
           <w:sdtContent>
             <w:p>
               <w:pPr>
@@ -273,6 +275,7 @@
                                     <w:dataBinding w:prefixMappings="xmlns:ns0='http://schemas.openxmlformats.org/officeDocument/2006/extended-properties' " w:xpath="/ns0:Properties[1]/ns0:Company[1]" w:storeItemID="{6668398D-A668-4E3E-A5EB-62B293D839F1}"/>
                                     <w:text/>
                                   </w:sdtPr>
+                                  <w:sdtEndPr/>
                                   <w:sdtContent>
                                     <w:r>
                                       <w:rPr>
@@ -309,6 +312,7 @@
                                     <w:dataBinding w:prefixMappings="xmlns:ns0='http://schemas.microsoft.com/office/2006/coverPageProps' " w:xpath="/ns0:CoverPageProperties[1]/ns0:CompanyAddress[1]" w:storeItemID="{55AF091B-3C7A-41E3-B477-F2FDAA23CFDA}"/>
                                     <w:text/>
                                   </w:sdtPr>
+                                  <w:sdtEndPr/>
                                   <w:sdtContent>
                                     <w:r>
                                       <w:rPr>
@@ -374,6 +378,7 @@
                               <w:dataBinding w:prefixMappings="xmlns:ns0='http://schemas.openxmlformats.org/officeDocument/2006/extended-properties' " w:xpath="/ns0:Properties[1]/ns0:Company[1]" w:storeItemID="{6668398D-A668-4E3E-A5EB-62B293D839F1}"/>
                               <w:text/>
                             </w:sdtPr>
+                            <w:sdtEndPr/>
                             <w:sdtContent>
                               <w:r>
                                 <w:rPr>
@@ -410,6 +415,7 @@
                               <w:dataBinding w:prefixMappings="xmlns:ns0='http://schemas.microsoft.com/office/2006/coverPageProps' " w:xpath="/ns0:CoverPageProperties[1]/ns0:CompanyAddress[1]" w:storeItemID="{55AF091B-3C7A-41E3-B477-F2FDAA23CFDA}"/>
                               <w:text/>
                             </w:sdtPr>
+                            <w:sdtEndPr/>
                             <w:sdtContent>
                               <w:r>
                                 <w:rPr>
@@ -544,13 +550,7 @@
         <w:jc w:val="both"/>
       </w:pPr>
       <w:r>
-        <w:t xml:space="preserve">-      </w:t>
-      </w:r>
-      <w:r>
-        <w:t xml:space="preserve">Nombre </w:t>
-      </w:r>
-      <w:r>
-        <w:t>de la tienda</w:t>
+        <w:t>-      Nombre de la tienda</w:t>
       </w:r>
     </w:p>
     <w:p>
@@ -602,10 +602,7 @@
       </w:r>
       <w:r>
         <w:tab/>
-        <w:t>Fotografías de los productos</w:t>
-      </w:r>
-      <w:r>
-        <w:t xml:space="preserve"> </w:t>
+        <w:t xml:space="preserve">Fotografías de los productos </w:t>
       </w:r>
     </w:p>
     <w:p>
@@ -631,10 +628,7 @@
       </w:r>
       <w:r>
         <w:tab/>
-        <w:t>Menú de las cuatro secciones</w:t>
-      </w:r>
-      <w:r>
-        <w:t xml:space="preserve"> e inicio</w:t>
+        <w:t>Menú de las cuatro secciones e inicio</w:t>
       </w:r>
     </w:p>
     <w:p>
@@ -660,10 +654,7 @@
       </w:r>
       <w:r>
         <w:tab/>
-        <w:t xml:space="preserve">Título que identifica el nombre de la </w:t>
-      </w:r>
-      <w:r>
-        <w:t>tienda</w:t>
+        <w:t>Título que identifica el nombre de la tienda</w:t>
       </w:r>
     </w:p>
     <w:p>
@@ -676,10 +667,7 @@
       </w:r>
       <w:r>
         <w:tab/>
-        <w:t xml:space="preserve">Títulos que identifican el tipo </w:t>
-      </w:r>
-      <w:r>
-        <w:t>de producto y género por secciones</w:t>
+        <w:t>Títulos que identifican el tipo de producto y género por secciones</w:t>
       </w:r>
     </w:p>
     <w:p>
@@ -705,13 +693,7 @@
       </w:r>
       <w:r>
         <w:tab/>
-        <w:t>Menú de las cuatro secciones</w:t>
-      </w:r>
-      <w:r>
-        <w:t xml:space="preserve"> e inicio</w:t>
-      </w:r>
-      <w:r>
-        <w:t xml:space="preserve"> </w:t>
+        <w:t xml:space="preserve">Menú de las cuatro secciones e inicio </w:t>
       </w:r>
     </w:p>
     <w:p>
@@ -724,15 +706,7 @@
       </w:r>
       <w:r>
         <w:tab/>
-      </w:r>
-      <w:r>
-        <w:t>Cambiar idioma (español</w:t>
-      </w:r>
-      <w:r>
-        <w:t xml:space="preserve">, </w:t>
-      </w:r>
-      <w:r>
-        <w:t>inglés)</w:t>
+        <w:t>Cambiar idioma (español, inglés)</w:t>
       </w:r>
     </w:p>
     <w:p>
@@ -766,18 +740,30 @@
         <w:pStyle w:val="Prrafodelista"/>
         <w:jc w:val="both"/>
       </w:pPr>
+    </w:p>
+    <w:p>
+      <w:pPr>
+        <w:pStyle w:val="Prrafodelista"/>
+        <w:jc w:val="both"/>
+      </w:pPr>
+    </w:p>
+    <w:p>
+      <w:pPr>
+        <w:pStyle w:val="Prrafodelista"/>
+        <w:jc w:val="both"/>
+      </w:pPr>
       <w:r>
         <w:rPr>
           <w:noProof/>
         </w:rPr>
         <w:drawing>
-          <wp:anchor distT="0" distB="0" distL="114300" distR="114300" simplePos="0" relativeHeight="251660288" behindDoc="1" locked="0" layoutInCell="1" allowOverlap="1" wp14:anchorId="4B9C6AB2" wp14:editId="1F5729E0">
+          <wp:anchor distT="0" distB="0" distL="114300" distR="114300" simplePos="0" relativeHeight="251661312" behindDoc="1" locked="0" layoutInCell="1" allowOverlap="1" wp14:anchorId="24B351E0" wp14:editId="0E58B886">
             <wp:simplePos x="0" y="0"/>
             <wp:positionH relativeFrom="column">
-              <wp:posOffset>-34290</wp:posOffset>
+              <wp:posOffset>0</wp:posOffset>
             </wp:positionH>
             <wp:positionV relativeFrom="paragraph">
-              <wp:posOffset>74930</wp:posOffset>
+              <wp:posOffset>-635</wp:posOffset>
             </wp:positionV>
             <wp:extent cx="5278457" cy="3390900"/>
             <wp:effectExtent l="0" t="0" r="0" b="0"/>
@@ -827,6 +813,292 @@
         </w:drawing>
       </w:r>
     </w:p>
+    <w:p>
+      <w:pPr>
+        <w:pStyle w:val="Prrafodelista"/>
+        <w:jc w:val="both"/>
+      </w:pPr>
+    </w:p>
+    <w:p>
+      <w:pPr>
+        <w:pStyle w:val="Prrafodelista"/>
+        <w:jc w:val="both"/>
+      </w:pPr>
+    </w:p>
+    <w:p>
+      <w:pPr>
+        <w:pStyle w:val="Prrafodelista"/>
+        <w:jc w:val="both"/>
+      </w:pPr>
+    </w:p>
+    <w:p>
+      <w:pPr>
+        <w:pStyle w:val="Prrafodelista"/>
+        <w:jc w:val="both"/>
+      </w:pPr>
+    </w:p>
+    <w:p>
+      <w:pPr>
+        <w:pStyle w:val="Prrafodelista"/>
+        <w:jc w:val="both"/>
+      </w:pPr>
+    </w:p>
+    <w:p>
+      <w:pPr>
+        <w:pStyle w:val="Prrafodelista"/>
+        <w:jc w:val="both"/>
+      </w:pPr>
+    </w:p>
+    <w:p>
+      <w:pPr>
+        <w:pStyle w:val="Prrafodelista"/>
+        <w:jc w:val="both"/>
+      </w:pPr>
+    </w:p>
+    <w:p>
+      <w:pPr>
+        <w:pStyle w:val="Prrafodelista"/>
+        <w:jc w:val="both"/>
+      </w:pPr>
+    </w:p>
+    <w:p>
+      <w:pPr>
+        <w:pStyle w:val="Prrafodelista"/>
+        <w:jc w:val="both"/>
+      </w:pPr>
+    </w:p>
+    <w:p>
+      <w:pPr>
+        <w:pStyle w:val="Prrafodelista"/>
+        <w:jc w:val="both"/>
+      </w:pPr>
+    </w:p>
+    <w:p>
+      <w:pPr>
+        <w:pStyle w:val="Prrafodelista"/>
+        <w:jc w:val="both"/>
+      </w:pPr>
+    </w:p>
+    <w:p>
+      <w:pPr>
+        <w:pStyle w:val="Prrafodelista"/>
+        <w:jc w:val="both"/>
+      </w:pPr>
+    </w:p>
+    <w:p>
+      <w:pPr>
+        <w:pStyle w:val="Prrafodelista"/>
+        <w:jc w:val="both"/>
+      </w:pPr>
+    </w:p>
+    <w:p>
+      <w:pPr>
+        <w:pStyle w:val="Prrafodelista"/>
+        <w:jc w:val="both"/>
+      </w:pPr>
+    </w:p>
+    <w:p>
+      <w:pPr>
+        <w:pStyle w:val="Prrafodelista"/>
+        <w:jc w:val="both"/>
+      </w:pPr>
+    </w:p>
+    <w:p>
+      <w:pPr>
+        <w:pStyle w:val="Prrafodelista"/>
+        <w:jc w:val="both"/>
+      </w:pPr>
+    </w:p>
+    <w:p>
+      <w:pPr>
+        <w:pStyle w:val="Prrafodelista"/>
+        <w:jc w:val="both"/>
+      </w:pPr>
+    </w:p>
+    <w:p>
+      <w:pPr>
+        <w:pStyle w:val="Ttulo1"/>
+        <w:jc w:val="both"/>
+        <w:rPr>
+          <w:b/>
+          <w:bCs/>
+        </w:rPr>
+      </w:pPr>
+      <w:r>
+        <w:rPr>
+          <w:b/>
+          <w:bCs/>
+        </w:rPr>
+        <w:lastRenderedPageBreak/>
+        <w:t>3</w:t>
+      </w:r>
+      <w:r>
+        <w:rPr>
+          <w:b/>
+          <w:bCs/>
+        </w:rPr>
+        <w:t xml:space="preserve">.- </w:t>
+      </w:r>
+      <w:r>
+        <w:rPr>
+          <w:b/>
+          <w:bCs/>
+        </w:rPr>
+        <w:t>ESTRUCTURA MÁS ADECUADA</w:t>
+      </w:r>
+    </w:p>
+    <w:p/>
+    <w:p>
+      <w:pPr>
+        <w:spacing w:after="0" w:line="240" w:lineRule="auto"/>
+        <w:jc w:val="both"/>
+      </w:pPr>
+      <w:r>
+        <w:rPr>
+          <w:noProof/>
+        </w:rPr>
+        <w:drawing>
+          <wp:inline distT="0" distB="0" distL="0" distR="0" wp14:anchorId="6B9859D2" wp14:editId="5CD51F84">
+            <wp:extent cx="5400040" cy="1806575"/>
+            <wp:effectExtent l="0" t="0" r="0" b="3175"/>
+            <wp:docPr id="2" name="Imagen 2"/>
+            <wp:cNvGraphicFramePr>
+              <a:graphicFrameLocks xmlns:a="http://schemas.openxmlformats.org/drawingml/2006/main" noChangeAspect="1"/>
+            </wp:cNvGraphicFramePr>
+            <a:graphic xmlns:a="http://schemas.openxmlformats.org/drawingml/2006/main">
+              <a:graphicData uri="http://schemas.openxmlformats.org/drawingml/2006/picture">
+                <pic:pic xmlns:pic="http://schemas.openxmlformats.org/drawingml/2006/picture">
+                  <pic:nvPicPr>
+                    <pic:cNvPr id="2" name="Imagen 2"/>
+                    <pic:cNvPicPr/>
+                  </pic:nvPicPr>
+                  <pic:blipFill>
+                    <a:blip r:embed="rId9">
+                      <a:extLst>
+                        <a:ext uri="{28A0092B-C50C-407E-A947-70E740481C1C}">
+                          <a14:useLocalDpi xmlns:a14="http://schemas.microsoft.com/office/drawing/2010/main" val="0"/>
+                        </a:ext>
+                      </a:extLst>
+                    </a:blip>
+                    <a:stretch>
+                      <a:fillRect/>
+                    </a:stretch>
+                  </pic:blipFill>
+                  <pic:spPr>
+                    <a:xfrm>
+                      <a:off x="0" y="0"/>
+                      <a:ext cx="5400040" cy="1806575"/>
+                    </a:xfrm>
+                    <a:prstGeom prst="rect">
+                      <a:avLst/>
+                    </a:prstGeom>
+                  </pic:spPr>
+                </pic:pic>
+              </a:graphicData>
+            </a:graphic>
+          </wp:inline>
+        </w:drawing>
+      </w:r>
+    </w:p>
+    <w:p>
+      <w:pPr>
+        <w:spacing w:after="0" w:line="240" w:lineRule="auto"/>
+        <w:jc w:val="both"/>
+      </w:pPr>
+      <w:r>
+        <w:t>La estructura de navegación más adecuada es la de red</w:t>
+      </w:r>
+      <w:r>
+        <w:t xml:space="preserve"> ya que n</w:t>
+      </w:r>
+      <w:r>
+        <w:t>uestra página tiene una página de inicio y también da acceso a las demás páginas.</w:t>
+      </w:r>
+    </w:p>
+    <w:p>
+      <w:pPr>
+        <w:spacing w:after="0" w:line="240" w:lineRule="auto"/>
+        <w:jc w:val="both"/>
+      </w:pPr>
+      <w:r>
+        <w:t xml:space="preserve">Desde </w:t>
+      </w:r>
+      <w:r>
+        <w:t>cada</w:t>
+      </w:r>
+      <w:r>
+        <w:t xml:space="preserve"> página se puede acceder a las otras páginas y también volver a la página de inicio.</w:t>
+      </w:r>
+    </w:p>
+    <w:p>
+      <w:pPr>
+        <w:spacing w:after="0" w:line="240" w:lineRule="auto"/>
+        <w:jc w:val="both"/>
+      </w:pPr>
+      <w:r>
+        <w:t>He dividido las páginas por secciones en vez de hacerlo con submenús.</w:t>
+      </w:r>
+    </w:p>
+    <w:p>
+      <w:pPr>
+        <w:spacing w:after="0" w:line="240" w:lineRule="auto"/>
+        <w:jc w:val="both"/>
+      </w:pPr>
+    </w:p>
+    <w:p>
+      <w:pPr>
+        <w:spacing w:after="0" w:line="240" w:lineRule="auto"/>
+        <w:jc w:val="both"/>
+      </w:pPr>
+    </w:p>
+    <w:p>
+      <w:pPr>
+        <w:spacing w:after="0" w:line="240" w:lineRule="auto"/>
+        <w:jc w:val="both"/>
+      </w:pPr>
+    </w:p>
+    <w:p>
+      <w:pPr>
+        <w:spacing w:after="0" w:line="240" w:lineRule="auto"/>
+        <w:jc w:val="both"/>
+      </w:pPr>
+    </w:p>
+    <w:p>
+      <w:pPr>
+        <w:pStyle w:val="Prrafodelista"/>
+        <w:jc w:val="both"/>
+      </w:pPr>
+    </w:p>
+    <w:p>
+      <w:pPr>
+        <w:pStyle w:val="Prrafodelista"/>
+        <w:jc w:val="both"/>
+      </w:pPr>
+    </w:p>
+    <w:p>
+      <w:pPr>
+        <w:pStyle w:val="Prrafodelista"/>
+        <w:jc w:val="both"/>
+      </w:pPr>
+    </w:p>
+    <w:p>
+      <w:pPr>
+        <w:pStyle w:val="Prrafodelista"/>
+        <w:jc w:val="both"/>
+      </w:pPr>
+    </w:p>
+    <w:p>
+      <w:pPr>
+        <w:pStyle w:val="Prrafodelista"/>
+        <w:jc w:val="both"/>
+      </w:pPr>
+    </w:p>
+    <w:p>
+      <w:pPr>
+        <w:pStyle w:val="Prrafodelista"/>
+        <w:jc w:val="both"/>
+      </w:pPr>
+    </w:p>
     <w:sectPr>
       <w:pgSz w:w="11906" w:h="16838"/>
       <w:pgMar w:top="1417" w:right="1701" w:bottom="1417" w:left="1701" w:header="708" w:footer="708" w:gutter="0"/>
@@ -930,8 +1202,97 @@
       </w:pPr>
     </w:lvl>
   </w:abstractNum>
+  <w:abstractNum w:abstractNumId="1" w15:restartNumberingAfterBreak="0">
+    <w:nsid w:val="7C0A5BC3"/>
+    <w:multiLevelType w:val="hybridMultilevel"/>
+    <w:tmpl w:val="39C0C844"/>
+    <w:lvl w:ilvl="0" w:tplc="0C0A000F">
+      <w:start w:val="1"/>
+      <w:numFmt w:val="decimal"/>
+      <w:lvlText w:val="%1."/>
+      <w:lvlJc w:val="left"/>
+      <w:pPr>
+        <w:ind w:left="720" w:hanging="360"/>
+      </w:pPr>
+    </w:lvl>
+    <w:lvl w:ilvl="1" w:tplc="0C0A0019" w:tentative="1">
+      <w:start w:val="1"/>
+      <w:numFmt w:val="lowerLetter"/>
+      <w:lvlText w:val="%2."/>
+      <w:lvlJc w:val="left"/>
+      <w:pPr>
+        <w:ind w:left="1440" w:hanging="360"/>
+      </w:pPr>
+    </w:lvl>
+    <w:lvl w:ilvl="2" w:tplc="0C0A001B" w:tentative="1">
+      <w:start w:val="1"/>
+      <w:numFmt w:val="lowerRoman"/>
+      <w:lvlText w:val="%3."/>
+      <w:lvlJc w:val="right"/>
+      <w:pPr>
+        <w:ind w:left="2160" w:hanging="180"/>
+      </w:pPr>
+    </w:lvl>
+    <w:lvl w:ilvl="3" w:tplc="0C0A000F" w:tentative="1">
+      <w:start w:val="1"/>
+      <w:numFmt w:val="decimal"/>
+      <w:lvlText w:val="%4."/>
+      <w:lvlJc w:val="left"/>
+      <w:pPr>
+        <w:ind w:left="2880" w:hanging="360"/>
+      </w:pPr>
+    </w:lvl>
+    <w:lvl w:ilvl="4" w:tplc="0C0A0019" w:tentative="1">
+      <w:start w:val="1"/>
+      <w:numFmt w:val="lowerLetter"/>
+      <w:lvlText w:val="%5."/>
+      <w:lvlJc w:val="left"/>
+      <w:pPr>
+        <w:ind w:left="3600" w:hanging="360"/>
+      </w:pPr>
+    </w:lvl>
+    <w:lvl w:ilvl="5" w:tplc="0C0A001B" w:tentative="1">
+      <w:start w:val="1"/>
+      <w:numFmt w:val="lowerRoman"/>
+      <w:lvlText w:val="%6."/>
+      <w:lvlJc w:val="right"/>
+      <w:pPr>
+        <w:ind w:left="4320" w:hanging="180"/>
+      </w:pPr>
+    </w:lvl>
+    <w:lvl w:ilvl="6" w:tplc="0C0A000F" w:tentative="1">
+      <w:start w:val="1"/>
+      <w:numFmt w:val="decimal"/>
+      <w:lvlText w:val="%7."/>
+      <w:lvlJc w:val="left"/>
+      <w:pPr>
+        <w:ind w:left="5040" w:hanging="360"/>
+      </w:pPr>
+    </w:lvl>
+    <w:lvl w:ilvl="7" w:tplc="0C0A0019" w:tentative="1">
+      <w:start w:val="1"/>
+      <w:numFmt w:val="lowerLetter"/>
+      <w:lvlText w:val="%8."/>
+      <w:lvlJc w:val="left"/>
+      <w:pPr>
+        <w:ind w:left="5760" w:hanging="360"/>
+      </w:pPr>
+    </w:lvl>
+    <w:lvl w:ilvl="8" w:tplc="0C0A001B" w:tentative="1">
+      <w:start w:val="1"/>
+      <w:numFmt w:val="lowerRoman"/>
+      <w:lvlText w:val="%9."/>
+      <w:lvlJc w:val="right"/>
+      <w:pPr>
+        <w:ind w:left="6480" w:hanging="180"/>
+      </w:pPr>
+    </w:lvl>
+  </w:abstractNum>
   <w:num w:numId="1">
     <w:abstractNumId w:val="0"/>
+  </w:num>
+  <w:num w:numId="2">
+    <w:abstractNumId w:val="1"/>
   </w:num>
 </w:numbering>
 </file>
@@ -1516,21 +1877,22 @@
     <w:charset w:val="00"/>
     <w:family w:val="roman"/>
     <w:pitch w:val="variable"/>
-    <w:sig w:usb0="E0002AFF" w:usb1="C0007843" w:usb2="00000009" w:usb3="00000000" w:csb0="000001FF" w:csb1="00000000"/>
+    <w:sig w:usb0="E0002EFF" w:usb1="C000785B" w:usb2="00000009" w:usb3="00000000" w:csb0="000001FF" w:csb1="00000000"/>
   </w:font>
   <w:font w:name="Calibri">
+    <w:altName w:val="Calibri"/>
     <w:panose1 w:val="020F0502020204030204"/>
     <w:charset w:val="00"/>
     <w:family w:val="swiss"/>
     <w:pitch w:val="variable"/>
-    <w:sig w:usb0="E0002AFF" w:usb1="4000ACFF" w:usb2="00000001" w:usb3="00000000" w:csb0="000001FF" w:csb1="00000000"/>
+    <w:sig w:usb0="E4002EFF" w:usb1="C000247B" w:usb2="00000009" w:usb3="00000000" w:csb0="000001FF" w:csb1="00000000"/>
   </w:font>
   <w:font w:name="Calibri Light">
     <w:panose1 w:val="020F0302020204030204"/>
     <w:charset w:val="00"/>
     <w:family w:val="swiss"/>
     <w:pitch w:val="variable"/>
-    <w:sig w:usb0="A0002AEF" w:usb1="4000207B" w:usb2="00000000" w:usb3="00000000" w:csb0="000001FF" w:csb1="00000000"/>
+    <w:sig w:usb0="E4002EFF" w:usb1="C000247B" w:usb2="00000009" w:usb3="00000000" w:csb0="000001FF" w:csb1="00000000"/>
   </w:font>
 </w:fonts>
 </file>
@@ -1552,8 +1914,10 @@
   </w:compat>
   <w:rsids>
     <w:rsidRoot w:val="009140A4"/>
+    <w:rsid w:val="005C0C92"/>
     <w:rsid w:val="009140A4"/>
     <w:rsid w:val="009A2700"/>
+    <w:rsid w:val="00C30330"/>
   </w:rsids>
   <m:mathPr>
     <m:mathFont m:val="Cambria Math"/>

</xml_diff>